<commit_message>
ran script on notepad; lotto docu
</commit_message>
<xml_diff>
--- a/Docu/2021-04_Lotto_Training.docx
+++ b/Docu/2021-04_Lotto_Training.docx
@@ -9,17 +9,17 @@
         <w:tblLook w:val="04A0" w:firstRow="1" w:lastRow="0" w:firstColumn="1" w:lastColumn="0" w:noHBand="0" w:noVBand="1"/>
       </w:tblPr>
       <w:tblGrid>
-        <w:gridCol w:w="999"/>
-        <w:gridCol w:w="1573"/>
+        <w:gridCol w:w="666"/>
+        <w:gridCol w:w="2293"/>
         <w:gridCol w:w="1919"/>
-        <w:gridCol w:w="726"/>
-        <w:gridCol w:w="1183"/>
-        <w:gridCol w:w="2950"/>
+        <w:gridCol w:w="1591"/>
+        <w:gridCol w:w="851"/>
+        <w:gridCol w:w="2030"/>
       </w:tblGrid>
       <w:tr>
         <w:tc>
           <w:tcPr>
-            <w:tcW w:w="999" w:type="dxa"/>
+            <w:tcW w:w="679" w:type="dxa"/>
           </w:tcPr>
           <w:p>
             <w:pPr>
@@ -42,7 +42,7 @@
         </w:tc>
         <w:tc>
           <w:tcPr>
-            <w:tcW w:w="1573" w:type="dxa"/>
+            <w:tcW w:w="2293" w:type="dxa"/>
           </w:tcPr>
           <w:p>
             <w:pPr>
@@ -91,7 +91,7 @@
         </w:tc>
         <w:tc>
           <w:tcPr>
-            <w:tcW w:w="726" w:type="dxa"/>
+            <w:tcW w:w="1607" w:type="dxa"/>
           </w:tcPr>
           <w:p>
             <w:pPr>
@@ -112,7 +112,7 @@
         </w:tc>
         <w:tc>
           <w:tcPr>
-            <w:tcW w:w="1183" w:type="dxa"/>
+            <w:tcW w:w="443" w:type="dxa"/>
           </w:tcPr>
           <w:p>
             <w:pPr>
@@ -133,7 +133,7 @@
         </w:tc>
         <w:tc>
           <w:tcPr>
-            <w:tcW w:w="2950" w:type="dxa"/>
+            <w:tcW w:w="2409" w:type="dxa"/>
           </w:tcPr>
           <w:p>
             <w:pPr>
@@ -156,45 +156,21 @@
       <w:tr>
         <w:tc>
           <w:tcPr>
-            <w:tcW w:w="999" w:type="dxa"/>
+            <w:tcW w:w="679" w:type="dxa"/>
           </w:tcPr>
           <w:p>
             <w:r>
-              <w:t>April</w:t>
-            </w:r>
-            <w:r>
-              <w:t xml:space="preserve"> </w:t>
-            </w:r>
-            <w:r>
-              <w:t>3</w:t>
-            </w:r>
-            <w:r>
-              <w:t>, 2021</w:t>
+              <w:t>April 3, 2021</w:t>
             </w:r>
           </w:p>
         </w:tc>
         <w:tc>
           <w:tcPr>
-            <w:tcW w:w="1573" w:type="dxa"/>
+            <w:tcW w:w="2293" w:type="dxa"/>
           </w:tcPr>
           <w:p>
             <w:r>
-              <w:t>1</w:t>
-            </w:r>
-            <w:r>
-              <w:t>5</w:t>
-            </w:r>
-            <w:r>
-              <w:t>.</w:t>
-            </w:r>
-            <w:r>
-              <w:t>6</w:t>
-            </w:r>
-            <w:r>
-              <w:t>4%</w:t>
-            </w:r>
-            <w:r>
-              <w:t>/2.6542</w:t>
+              <w:t>15.64%/2.6542</w:t>
             </w:r>
           </w:p>
         </w:tc>
@@ -234,7 +210,7 @@
         </w:tc>
         <w:tc>
           <w:tcPr>
-            <w:tcW w:w="726" w:type="dxa"/>
+            <w:tcW w:w="1607" w:type="dxa"/>
           </w:tcPr>
           <w:p>
             <w:r>
@@ -244,7 +220,7 @@
         </w:tc>
         <w:tc>
           <w:tcPr>
-            <w:tcW w:w="1183" w:type="dxa"/>
+            <w:tcW w:w="443" w:type="dxa"/>
           </w:tcPr>
           <w:p>
             <w:proofErr w:type="spellStart"/>
@@ -256,7 +232,7 @@
         </w:tc>
         <w:tc>
           <w:tcPr>
-            <w:tcW w:w="2950" w:type="dxa"/>
+            <w:tcW w:w="2409" w:type="dxa"/>
           </w:tcPr>
           <w:p>
             <w:pPr>
@@ -410,7 +386,7 @@
       <w:tr>
         <w:tc>
           <w:tcPr>
-            <w:tcW w:w="999" w:type="dxa"/>
+            <w:tcW w:w="679" w:type="dxa"/>
           </w:tcPr>
           <w:p>
             <w:r>
@@ -420,7 +396,7 @@
         </w:tc>
         <w:tc>
           <w:tcPr>
-            <w:tcW w:w="1573" w:type="dxa"/>
+            <w:tcW w:w="2293" w:type="dxa"/>
           </w:tcPr>
           <w:p>
             <w:r>
@@ -464,7 +440,7 @@
         </w:tc>
         <w:tc>
           <w:tcPr>
-            <w:tcW w:w="726" w:type="dxa"/>
+            <w:tcW w:w="1607" w:type="dxa"/>
           </w:tcPr>
           <w:p>
             <w:r>
@@ -474,7 +450,7 @@
         </w:tc>
         <w:tc>
           <w:tcPr>
-            <w:tcW w:w="1183" w:type="dxa"/>
+            <w:tcW w:w="443" w:type="dxa"/>
           </w:tcPr>
           <w:p>
             <w:proofErr w:type="spellStart"/>
@@ -486,7 +462,373 @@
         </w:tc>
         <w:tc>
           <w:tcPr>
-            <w:tcW w:w="2950" w:type="dxa"/>
+            <w:tcW w:w="2409" w:type="dxa"/>
+          </w:tcPr>
+          <w:p>
+            <w:pPr>
+              <w:pStyle w:val="ListParagraph"/>
+              <w:numPr>
+                <w:ilvl w:val="0"/>
+                <w:numId w:val="1"/>
+              </w:numPr>
+            </w:pPr>
+            <w:r>
+              <w:t>Numerical order</w:t>
+            </w:r>
+          </w:p>
+          <w:p>
+            <w:pPr>
+              <w:pStyle w:val="ListParagraph"/>
+              <w:numPr>
+                <w:ilvl w:val="0"/>
+                <w:numId w:val="1"/>
+              </w:numPr>
+            </w:pPr>
+            <w:r>
+              <w:t>Min Max scaler</w:t>
+            </w:r>
+          </w:p>
+          <w:p>
+            <w:pPr>
+              <w:pStyle w:val="ListParagraph"/>
+              <w:numPr>
+                <w:ilvl w:val="0"/>
+                <w:numId w:val="1"/>
+              </w:numPr>
+            </w:pPr>
+            <w:r>
+              <w:t xml:space="preserve">1 hidden layer (100); </w:t>
+            </w:r>
+            <w:proofErr w:type="spellStart"/>
+            <w:r>
+              <w:t>relu</w:t>
+            </w:r>
+            <w:proofErr w:type="spellEnd"/>
+          </w:p>
+          <w:p>
+            <w:pPr>
+              <w:pStyle w:val="ListParagraph"/>
+              <w:numPr>
+                <w:ilvl w:val="0"/>
+                <w:numId w:val="1"/>
+              </w:numPr>
+            </w:pPr>
+            <w:r>
+              <w:t>Dropout – 0.5</w:t>
+            </w:r>
+          </w:p>
+          <w:p>
+            <w:pPr>
+              <w:pStyle w:val="ListParagraph"/>
+              <w:numPr>
+                <w:ilvl w:val="0"/>
+                <w:numId w:val="1"/>
+              </w:numPr>
+            </w:pPr>
+            <w:r>
+              <w:t xml:space="preserve">Output – </w:t>
+            </w:r>
+            <w:proofErr w:type="spellStart"/>
+            <w:r>
+              <w:t>softmax</w:t>
+            </w:r>
+            <w:proofErr w:type="spellEnd"/>
+          </w:p>
+          <w:p>
+            <w:pPr>
+              <w:pStyle w:val="ListParagraph"/>
+              <w:numPr>
+                <w:ilvl w:val="0"/>
+                <w:numId w:val="1"/>
+              </w:numPr>
+            </w:pPr>
+            <w:r>
+              <w:t xml:space="preserve">Optimizer – </w:t>
+            </w:r>
+            <w:proofErr w:type="spellStart"/>
+            <w:r>
+              <w:t>Adadelta</w:t>
+            </w:r>
+            <w:proofErr w:type="spellEnd"/>
+          </w:p>
+          <w:p>
+            <w:pPr>
+              <w:pStyle w:val="ListParagraph"/>
+              <w:numPr>
+                <w:ilvl w:val="0"/>
+                <w:numId w:val="1"/>
+              </w:numPr>
+            </w:pPr>
+            <w:r>
+              <w:t>Learning rate – 0.001</w:t>
+            </w:r>
+          </w:p>
+          <w:p>
+            <w:pPr>
+              <w:pStyle w:val="ListParagraph"/>
+              <w:numPr>
+                <w:ilvl w:val="0"/>
+                <w:numId w:val="1"/>
+              </w:numPr>
+            </w:pPr>
+            <w:r>
+              <w:t>Rho – 0.95</w:t>
+            </w:r>
+          </w:p>
+          <w:p>
+            <w:pPr>
+              <w:pStyle w:val="ListParagraph"/>
+              <w:numPr>
+                <w:ilvl w:val="0"/>
+                <w:numId w:val="1"/>
+              </w:numPr>
+            </w:pPr>
+            <w:r>
+              <w:t>Epsilon – 1e-07</w:t>
+            </w:r>
+          </w:p>
+          <w:p>
+            <w:pPr>
+              <w:pStyle w:val="ListParagraph"/>
+              <w:numPr>
+                <w:ilvl w:val="0"/>
+                <w:numId w:val="1"/>
+              </w:numPr>
+            </w:pPr>
+            <w:r>
+              <w:t>Loss – Categorical Cross-entropy</w:t>
+            </w:r>
+          </w:p>
+          <w:p>
+            <w:pPr>
+              <w:pStyle w:val="ListParagraph"/>
+              <w:numPr>
+                <w:ilvl w:val="0"/>
+                <w:numId w:val="1"/>
+              </w:numPr>
+            </w:pPr>
+            <w:r>
+              <w:lastRenderedPageBreak/>
+              <w:t>Epochs –5000</w:t>
+            </w:r>
+          </w:p>
+        </w:tc>
+      </w:tr>
+      <w:tr>
+        <w:tc>
+          <w:tcPr>
+            <w:tcW w:w="679" w:type="dxa"/>
+          </w:tcPr>
+          <w:p>
+            <w:r>
+              <w:lastRenderedPageBreak/>
+              <w:t>April 6, 2021</w:t>
+            </w:r>
+          </w:p>
+        </w:tc>
+        <w:tc>
+          <w:tcPr>
+            <w:tcW w:w="2293" w:type="dxa"/>
+          </w:tcPr>
+          <w:p>
+            <w:pPr>
+              <w:pStyle w:val="ListParagraph"/>
+              <w:numPr>
+                <w:ilvl w:val="0"/>
+                <w:numId w:val="2"/>
+              </w:numPr>
+            </w:pPr>
+            <w:r>
+              <w:t>15.64%/2.6313</w:t>
+            </w:r>
+          </w:p>
+          <w:p>
+            <w:pPr>
+              <w:pStyle w:val="ListParagraph"/>
+              <w:numPr>
+                <w:ilvl w:val="0"/>
+                <w:numId w:val="2"/>
+              </w:numPr>
+            </w:pPr>
+            <w:r>
+              <w:t>7.36%/3.1563</w:t>
+            </w:r>
+          </w:p>
+          <w:p>
+            <w:pPr>
+              <w:pStyle w:val="ListParagraph"/>
+              <w:numPr>
+                <w:ilvl w:val="0"/>
+                <w:numId w:val="2"/>
+              </w:numPr>
+            </w:pPr>
+            <w:r>
+              <w:t>5.83%/3.3435</w:t>
+            </w:r>
+          </w:p>
+          <w:p>
+            <w:pPr>
+              <w:pStyle w:val="ListParagraph"/>
+              <w:numPr>
+                <w:ilvl w:val="0"/>
+                <w:numId w:val="2"/>
+              </w:numPr>
+            </w:pPr>
+            <w:r>
+              <w:t>5.21%/3.3639</w:t>
+            </w:r>
+          </w:p>
+          <w:p>
+            <w:pPr>
+              <w:pStyle w:val="ListParagraph"/>
+              <w:numPr>
+                <w:ilvl w:val="0"/>
+                <w:numId w:val="2"/>
+              </w:numPr>
+            </w:pPr>
+            <w:r>
+              <w:t>6.44%/3.2847</w:t>
+            </w:r>
+          </w:p>
+          <w:p>
+            <w:pPr>
+              <w:pStyle w:val="ListParagraph"/>
+              <w:numPr>
+                <w:ilvl w:val="0"/>
+                <w:numId w:val="2"/>
+              </w:numPr>
+            </w:pPr>
+            <w:r>
+              <w:t>9.51%/2.8284</w:t>
+            </w:r>
+          </w:p>
+        </w:tc>
+        <w:tc>
+          <w:tcPr>
+            <w:tcW w:w="1919" w:type="dxa"/>
+          </w:tcPr>
+          <w:p>
+            <w:pPr>
+              <w:pStyle w:val="ListParagraph"/>
+              <w:numPr>
+                <w:ilvl w:val="0"/>
+                <w:numId w:val="1"/>
+              </w:numPr>
+            </w:pPr>
+            <w:proofErr w:type="spellStart"/>
+            <w:r>
+              <w:t>Day_Name</w:t>
+            </w:r>
+            <w:proofErr w:type="spellEnd"/>
+            <w:r>
+              <w:t xml:space="preserve"> (OHE)</w:t>
+            </w:r>
+          </w:p>
+          <w:p>
+            <w:pPr>
+              <w:pStyle w:val="ListParagraph"/>
+              <w:numPr>
+                <w:ilvl w:val="0"/>
+                <w:numId w:val="1"/>
+              </w:numPr>
+            </w:pPr>
+            <w:r>
+              <w:t>Week (circular)</w:t>
+            </w:r>
+          </w:p>
+        </w:tc>
+        <w:tc>
+          <w:tcPr>
+            <w:tcW w:w="1607" w:type="dxa"/>
+          </w:tcPr>
+          <w:p>
+            <w:pPr>
+              <w:pStyle w:val="ListParagraph"/>
+              <w:numPr>
+                <w:ilvl w:val="0"/>
+                <w:numId w:val="1"/>
+              </w:numPr>
+            </w:pPr>
+            <w:r>
+              <w:t>First</w:t>
+            </w:r>
+          </w:p>
+          <w:p>
+            <w:pPr>
+              <w:pStyle w:val="ListParagraph"/>
+              <w:numPr>
+                <w:ilvl w:val="0"/>
+                <w:numId w:val="1"/>
+              </w:numPr>
+            </w:pPr>
+            <w:r>
+              <w:t>Second</w:t>
+            </w:r>
+          </w:p>
+          <w:p>
+            <w:pPr>
+              <w:pStyle w:val="ListParagraph"/>
+              <w:numPr>
+                <w:ilvl w:val="0"/>
+                <w:numId w:val="1"/>
+              </w:numPr>
+            </w:pPr>
+            <w:r>
+              <w:t>Third</w:t>
+            </w:r>
+          </w:p>
+          <w:p>
+            <w:pPr>
+              <w:pStyle w:val="ListParagraph"/>
+              <w:numPr>
+                <w:ilvl w:val="0"/>
+                <w:numId w:val="1"/>
+              </w:numPr>
+            </w:pPr>
+            <w:r>
+              <w:t>Fourth</w:t>
+            </w:r>
+          </w:p>
+          <w:p>
+            <w:pPr>
+              <w:pStyle w:val="ListParagraph"/>
+              <w:numPr>
+                <w:ilvl w:val="0"/>
+                <w:numId w:val="1"/>
+              </w:numPr>
+            </w:pPr>
+            <w:r>
+              <w:t>Fifth</w:t>
+            </w:r>
+          </w:p>
+          <w:p>
+            <w:pPr>
+              <w:pStyle w:val="ListParagraph"/>
+              <w:numPr>
+                <w:ilvl w:val="0"/>
+                <w:numId w:val="1"/>
+              </w:numPr>
+            </w:pPr>
+            <w:r>
+              <w:t>Sixth</w:t>
+            </w:r>
+          </w:p>
+        </w:tc>
+        <w:tc>
+          <w:tcPr>
+            <w:tcW w:w="443" w:type="dxa"/>
+          </w:tcPr>
+          <w:p>
+            <w:proofErr w:type="spellStart"/>
+            <w:r>
+              <w:t>Keras</w:t>
+            </w:r>
+            <w:proofErr w:type="spellEnd"/>
+          </w:p>
+        </w:tc>
+        <w:tc>
+          <w:tcPr>
+            <w:tcW w:w="2409" w:type="dxa"/>
           </w:tcPr>
           <w:p>
             <w:pPr>
@@ -650,6 +992,7 @@
         <w:rPr>
           <w:b/>
           <w:bCs/>
+          <w:noProof/>
         </w:rPr>
         <w:drawing>
           <wp:anchor distT="0" distB="0" distL="114300" distR="114300" simplePos="0" relativeHeight="251658240" behindDoc="0" locked="0" layoutInCell="1" allowOverlap="1" wp14:anchorId="5E68C2CD" wp14:editId="21956A99">
@@ -745,6 +1088,7 @@
         <w:rPr>
           <w:b/>
           <w:bCs/>
+          <w:noProof/>
         </w:rPr>
         <w:drawing>
           <wp:inline distT="0" distB="0" distL="0" distR="0" wp14:anchorId="3803EE4B" wp14:editId="59A544B6">
@@ -828,6 +1172,7 @@
         <w:rPr>
           <w:b/>
           <w:bCs/>
+          <w:noProof/>
         </w:rPr>
         <w:lastRenderedPageBreak/>
         <w:drawing>
@@ -875,6 +1220,7 @@
         <w:rPr>
           <w:b/>
           <w:bCs/>
+          <w:noProof/>
         </w:rPr>
         <w:drawing>
           <wp:anchor distT="0" distB="0" distL="114300" distR="114300" simplePos="0" relativeHeight="251659264" behindDoc="0" locked="0" layoutInCell="1" allowOverlap="1" wp14:anchorId="5DD3F635" wp14:editId="045A6369">
@@ -969,7 +1315,120 @@
   <w:abstractNum w:abstractNumId="0" w15:restartNumberingAfterBreak="0">
     <w:nsid w:val="0D762280"/>
     <w:multiLevelType w:val="hybridMultilevel"/>
-    <w:tmpl w:val="DC9032DC"/>
+    <w:tmpl w:val="34E6DF62"/>
+    <w:lvl w:ilvl="0" w:tplc="34090001">
+      <w:start w:val="1"/>
+      <w:numFmt w:val="bullet"/>
+      <w:lvlText w:val=""/>
+      <w:lvlJc w:val="left"/>
+      <w:pPr>
+        <w:ind w:left="720" w:hanging="360"/>
+      </w:pPr>
+      <w:rPr>
+        <w:rFonts w:ascii="Symbol" w:hAnsi="Symbol" w:hint="default"/>
+      </w:rPr>
+    </w:lvl>
+    <w:lvl w:ilvl="1" w:tplc="34090003" w:tentative="1">
+      <w:start w:val="1"/>
+      <w:numFmt w:val="bullet"/>
+      <w:lvlText w:val="o"/>
+      <w:lvlJc w:val="left"/>
+      <w:pPr>
+        <w:ind w:left="1440" w:hanging="360"/>
+      </w:pPr>
+      <w:rPr>
+        <w:rFonts w:ascii="Courier New" w:hAnsi="Courier New" w:cs="Courier New" w:hint="default"/>
+      </w:rPr>
+    </w:lvl>
+    <w:lvl w:ilvl="2" w:tplc="34090005" w:tentative="1">
+      <w:start w:val="1"/>
+      <w:numFmt w:val="bullet"/>
+      <w:lvlText w:val=""/>
+      <w:lvlJc w:val="left"/>
+      <w:pPr>
+        <w:ind w:left="2160" w:hanging="360"/>
+      </w:pPr>
+      <w:rPr>
+        <w:rFonts w:ascii="Wingdings" w:hAnsi="Wingdings" w:hint="default"/>
+      </w:rPr>
+    </w:lvl>
+    <w:lvl w:ilvl="3" w:tplc="34090001" w:tentative="1">
+      <w:start w:val="1"/>
+      <w:numFmt w:val="bullet"/>
+      <w:lvlText w:val=""/>
+      <w:lvlJc w:val="left"/>
+      <w:pPr>
+        <w:ind w:left="2880" w:hanging="360"/>
+      </w:pPr>
+      <w:rPr>
+        <w:rFonts w:ascii="Symbol" w:hAnsi="Symbol" w:hint="default"/>
+      </w:rPr>
+    </w:lvl>
+    <w:lvl w:ilvl="4" w:tplc="34090003" w:tentative="1">
+      <w:start w:val="1"/>
+      <w:numFmt w:val="bullet"/>
+      <w:lvlText w:val="o"/>
+      <w:lvlJc w:val="left"/>
+      <w:pPr>
+        <w:ind w:left="3600" w:hanging="360"/>
+      </w:pPr>
+      <w:rPr>
+        <w:rFonts w:ascii="Courier New" w:hAnsi="Courier New" w:cs="Courier New" w:hint="default"/>
+      </w:rPr>
+    </w:lvl>
+    <w:lvl w:ilvl="5" w:tplc="34090005" w:tentative="1">
+      <w:start w:val="1"/>
+      <w:numFmt w:val="bullet"/>
+      <w:lvlText w:val=""/>
+      <w:lvlJc w:val="left"/>
+      <w:pPr>
+        <w:ind w:left="4320" w:hanging="360"/>
+      </w:pPr>
+      <w:rPr>
+        <w:rFonts w:ascii="Wingdings" w:hAnsi="Wingdings" w:hint="default"/>
+      </w:rPr>
+    </w:lvl>
+    <w:lvl w:ilvl="6" w:tplc="34090001" w:tentative="1">
+      <w:start w:val="1"/>
+      <w:numFmt w:val="bullet"/>
+      <w:lvlText w:val=""/>
+      <w:lvlJc w:val="left"/>
+      <w:pPr>
+        <w:ind w:left="5040" w:hanging="360"/>
+      </w:pPr>
+      <w:rPr>
+        <w:rFonts w:ascii="Symbol" w:hAnsi="Symbol" w:hint="default"/>
+      </w:rPr>
+    </w:lvl>
+    <w:lvl w:ilvl="7" w:tplc="34090003" w:tentative="1">
+      <w:start w:val="1"/>
+      <w:numFmt w:val="bullet"/>
+      <w:lvlText w:val="o"/>
+      <w:lvlJc w:val="left"/>
+      <w:pPr>
+        <w:ind w:left="5760" w:hanging="360"/>
+      </w:pPr>
+      <w:rPr>
+        <w:rFonts w:ascii="Courier New" w:hAnsi="Courier New" w:cs="Courier New" w:hint="default"/>
+      </w:rPr>
+    </w:lvl>
+    <w:lvl w:ilvl="8" w:tplc="34090005" w:tentative="1">
+      <w:start w:val="1"/>
+      <w:numFmt w:val="bullet"/>
+      <w:lvlText w:val=""/>
+      <w:lvlJc w:val="left"/>
+      <w:pPr>
+        <w:ind w:left="6480" w:hanging="360"/>
+      </w:pPr>
+      <w:rPr>
+        <w:rFonts w:ascii="Wingdings" w:hAnsi="Wingdings" w:hint="default"/>
+      </w:rPr>
+    </w:lvl>
+  </w:abstractNum>
+  <w:abstractNum w:abstractNumId="1" w15:restartNumberingAfterBreak="0">
+    <w:nsid w:val="672D6F89"/>
+    <w:multiLevelType w:val="hybridMultilevel"/>
+    <w:tmpl w:val="74B6EC04"/>
     <w:lvl w:ilvl="0" w:tplc="34090001">
       <w:start w:val="1"/>
       <w:numFmt w:val="bullet"/>
@@ -1081,6 +1540,9 @@
   </w:abstractNum>
   <w:num w:numId="1">
     <w:abstractNumId w:val="0"/>
+  </w:num>
+  <w:num w:numId="2">
+    <w:abstractNumId w:val="1"/>
   </w:num>
 </w:numbering>
 </file>
@@ -1841,6 +2303,21 @@
 </file>
 
 <file path=customXml/item1.xml><?xml version="1.0" encoding="utf-8"?>
+<p:properties xmlns:p="http://schemas.microsoft.com/office/2006/metadata/properties" xmlns:xsi="http://www.w3.org/2001/XMLSchema-instance" xmlns:pc="http://schemas.microsoft.com/office/infopath/2007/PartnerControls">
+  <documentManagement/>
+</p:properties>
+</file>
+
+<file path=customXml/item2.xml><?xml version="1.0" encoding="utf-8"?>
+<?mso-contentType ?>
+<FormTemplates xmlns="http://schemas.microsoft.com/sharepoint/v3/contenttype/forms">
+  <Display>DocumentLibraryForm</Display>
+  <Edit>DocumentLibraryForm</Edit>
+  <New>DocumentLibraryForm</New>
+</FormTemplates>
+</file>
+
+<file path=customXml/item3.xml><?xml version="1.0" encoding="utf-8"?>
 <ct:contentTypeSchema xmlns:ct="http://schemas.microsoft.com/office/2006/metadata/contentType" xmlns:ma="http://schemas.microsoft.com/office/2006/metadata/properties/metaAttributes" ct:_="" ma:_="" ma:contentTypeName="Document" ma:contentTypeID="0x010100D7AE69798A6677448B7268791C3744C0" ma:contentTypeVersion="12" ma:contentTypeDescription="Create a new document." ma:contentTypeScope="" ma:versionID="502aa08b07ca630eb5adbe4aba59dec1">
   <xsd:schema xmlns:xsd="http://www.w3.org/2001/XMLSchema" xmlns:xs="http://www.w3.org/2001/XMLSchema" xmlns:p="http://schemas.microsoft.com/office/2006/metadata/properties" xmlns:ns3="3f74fb5e-83e6-4e86-a24f-59b05c9a7e0f" xmlns:ns4="10543bed-c564-4f87-970b-c243c173b6df" targetNamespace="http://schemas.microsoft.com/office/2006/metadata/properties" ma:root="true" ma:fieldsID="fe8a77cd5f3d9a73e40ef0222972b9e4" ns3:_="" ns4:_="">
     <xsd:import namespace="3f74fb5e-83e6-4e86-a24f-59b05c9a7e0f"/>
@@ -2057,22 +2534,24 @@
 </ct:contentTypeSchema>
 </file>
 
-<file path=customXml/item2.xml><?xml version="1.0" encoding="utf-8"?>
-<?mso-contentType ?>
-<FormTemplates xmlns="http://schemas.microsoft.com/sharepoint/v3/contenttype/forms">
-  <Display>DocumentLibraryForm</Display>
-  <Edit>DocumentLibraryForm</Edit>
-  <New>DocumentLibraryForm</New>
-</FormTemplates>
+<file path=customXml/itemProps1.xml><?xml version="1.0" encoding="utf-8"?>
+<ds:datastoreItem xmlns:ds="http://schemas.openxmlformats.org/officeDocument/2006/customXml" ds:itemID="{EABE3ADD-4AC7-4761-B45F-C55D1F78685F}">
+  <ds:schemaRefs>
+    <ds:schemaRef ds:uri="http://schemas.microsoft.com/office/2006/metadata/properties"/>
+    <ds:schemaRef ds:uri="http://schemas.microsoft.com/office/infopath/2007/PartnerControls"/>
+  </ds:schemaRefs>
+</ds:datastoreItem>
 </file>
 
-<file path=customXml/item3.xml><?xml version="1.0" encoding="utf-8"?>
-<p:properties xmlns:p="http://schemas.microsoft.com/office/2006/metadata/properties" xmlns:xsi="http://www.w3.org/2001/XMLSchema-instance" xmlns:pc="http://schemas.microsoft.com/office/infopath/2007/PartnerControls">
-  <documentManagement/>
-</p:properties>
+<file path=customXml/itemProps2.xml><?xml version="1.0" encoding="utf-8"?>
+<ds:datastoreItem xmlns:ds="http://schemas.openxmlformats.org/officeDocument/2006/customXml" ds:itemID="{A1E8E952-CC82-40F1-9131-3059D2A1EF04}">
+  <ds:schemaRefs>
+    <ds:schemaRef ds:uri="http://schemas.microsoft.com/sharepoint/v3/contenttype/forms"/>
+  </ds:schemaRefs>
+</ds:datastoreItem>
 </file>
 
-<file path=customXml/itemProps1.xml><?xml version="1.0" encoding="utf-8"?>
+<file path=customXml/itemProps3.xml><?xml version="1.0" encoding="utf-8"?>
 <ds:datastoreItem xmlns:ds="http://schemas.openxmlformats.org/officeDocument/2006/customXml" ds:itemID="{4EFE0B3F-C9AB-4BF1-96F1-D72EFDB2BC12}">
   <ds:schemaRefs>
     <ds:schemaRef ds:uri="http://schemas.microsoft.com/office/2006/metadata/contentType"/>
@@ -2089,21 +2568,4 @@
     <ds:schemaRef ds:uri="http://schemas.microsoft.com/internal/obd"/>
   </ds:schemaRefs>
 </ds:datastoreItem>
-</file>
-
-<file path=customXml/itemProps2.xml><?xml version="1.0" encoding="utf-8"?>
-<ds:datastoreItem xmlns:ds="http://schemas.openxmlformats.org/officeDocument/2006/customXml" ds:itemID="{A1E8E952-CC82-40F1-9131-3059D2A1EF04}">
-  <ds:schemaRefs>
-    <ds:schemaRef ds:uri="http://schemas.microsoft.com/sharepoint/v3/contenttype/forms"/>
-  </ds:schemaRefs>
-</ds:datastoreItem>
-</file>
-
-<file path=customXml/itemProps3.xml><?xml version="1.0" encoding="utf-8"?>
-<ds:datastoreItem xmlns:ds="http://schemas.openxmlformats.org/officeDocument/2006/customXml" ds:itemID="{EABE3ADD-4AC7-4761-B45F-C55D1F78685F}">
-  <ds:schemaRefs>
-    <ds:schemaRef ds:uri="http://schemas.microsoft.com/office/2006/metadata/properties"/>
-    <ds:schemaRef ds:uri="http://schemas.microsoft.com/office/infopath/2007/PartnerControls"/>
-  </ds:schemaRefs>
-</ds:datastoreItem>
 </file>
</xml_diff>

<commit_message>
updated lotto docu; training exec with day and day name
</commit_message>
<xml_diff>
--- a/Docu/2021-04_Lotto_Training.docx
+++ b/Docu/2021-04_Lotto_Training.docx
@@ -1232,6 +1232,254 @@
             </w:r>
             <w:r>
               <w:t>000</w:t>
+            </w:r>
+          </w:p>
+        </w:tc>
+      </w:tr>
+      <w:tr>
+        <w:tc>
+          <w:tcPr>
+            <w:tcW w:w="666" w:type="dxa"/>
+          </w:tcPr>
+          <w:p>
+            <w:r>
+              <w:lastRenderedPageBreak/>
+              <w:t>April 7, 2021</w:t>
+            </w:r>
+          </w:p>
+        </w:tc>
+        <w:tc>
+          <w:tcPr>
+            <w:tcW w:w="2293" w:type="dxa"/>
+          </w:tcPr>
+          <w:p>
+            <w:pPr>
+              <w:pStyle w:val="ListParagraph"/>
+              <w:numPr>
+                <w:ilvl w:val="0"/>
+                <w:numId w:val="2"/>
+              </w:numPr>
+            </w:pPr>
+            <w:r>
+              <w:t>13.19%/2.7281</w:t>
+            </w:r>
+          </w:p>
+        </w:tc>
+        <w:tc>
+          <w:tcPr>
+            <w:tcW w:w="1919" w:type="dxa"/>
+          </w:tcPr>
+          <w:p>
+            <w:pPr>
+              <w:pStyle w:val="ListParagraph"/>
+              <w:numPr>
+                <w:ilvl w:val="0"/>
+                <w:numId w:val="1"/>
+              </w:numPr>
+            </w:pPr>
+            <w:proofErr w:type="spellStart"/>
+            <w:r>
+              <w:t>Day_Name</w:t>
+            </w:r>
+            <w:proofErr w:type="spellEnd"/>
+            <w:r>
+              <w:t xml:space="preserve"> (OHE)</w:t>
+            </w:r>
+          </w:p>
+          <w:p>
+            <w:pPr>
+              <w:pStyle w:val="ListParagraph"/>
+              <w:numPr>
+                <w:ilvl w:val="0"/>
+                <w:numId w:val="1"/>
+              </w:numPr>
+            </w:pPr>
+            <w:r>
+              <w:t>Day</w:t>
+            </w:r>
+            <w:r>
+              <w:t xml:space="preserve"> (circular)</w:t>
+            </w:r>
+          </w:p>
+        </w:tc>
+        <w:tc>
+          <w:tcPr>
+            <w:tcW w:w="1591" w:type="dxa"/>
+          </w:tcPr>
+          <w:p>
+            <w:pPr>
+              <w:pStyle w:val="ListParagraph"/>
+              <w:numPr>
+                <w:ilvl w:val="0"/>
+                <w:numId w:val="1"/>
+              </w:numPr>
+            </w:pPr>
+            <w:r>
+              <w:t>First</w:t>
+            </w:r>
+          </w:p>
+        </w:tc>
+        <w:tc>
+          <w:tcPr>
+            <w:tcW w:w="851" w:type="dxa"/>
+          </w:tcPr>
+          <w:p>
+            <w:proofErr w:type="spellStart"/>
+            <w:r>
+              <w:t>Keras</w:t>
+            </w:r>
+            <w:proofErr w:type="spellEnd"/>
+          </w:p>
+        </w:tc>
+        <w:tc>
+          <w:tcPr>
+            <w:tcW w:w="2030" w:type="dxa"/>
+          </w:tcPr>
+          <w:p>
+            <w:pPr>
+              <w:pStyle w:val="ListParagraph"/>
+              <w:numPr>
+                <w:ilvl w:val="0"/>
+                <w:numId w:val="1"/>
+              </w:numPr>
+            </w:pPr>
+            <w:r>
+              <w:t>Numerical order</w:t>
+            </w:r>
+          </w:p>
+          <w:p>
+            <w:pPr>
+              <w:pStyle w:val="ListParagraph"/>
+              <w:numPr>
+                <w:ilvl w:val="0"/>
+                <w:numId w:val="1"/>
+              </w:numPr>
+            </w:pPr>
+            <w:r>
+              <w:t>Min Max scaler</w:t>
+            </w:r>
+          </w:p>
+          <w:p>
+            <w:pPr>
+              <w:pStyle w:val="ListParagraph"/>
+              <w:numPr>
+                <w:ilvl w:val="0"/>
+                <w:numId w:val="1"/>
+              </w:numPr>
+            </w:pPr>
+            <w:r>
+              <w:t xml:space="preserve">1 hidden layer (100); </w:t>
+            </w:r>
+            <w:proofErr w:type="spellStart"/>
+            <w:r>
+              <w:t>relu</w:t>
+            </w:r>
+            <w:proofErr w:type="spellEnd"/>
+          </w:p>
+          <w:p>
+            <w:pPr>
+              <w:pStyle w:val="ListParagraph"/>
+              <w:numPr>
+                <w:ilvl w:val="0"/>
+                <w:numId w:val="1"/>
+              </w:numPr>
+            </w:pPr>
+            <w:r>
+              <w:t>Dropout – 0.5</w:t>
+            </w:r>
+          </w:p>
+          <w:p>
+            <w:pPr>
+              <w:pStyle w:val="ListParagraph"/>
+              <w:numPr>
+                <w:ilvl w:val="0"/>
+                <w:numId w:val="1"/>
+              </w:numPr>
+            </w:pPr>
+            <w:r>
+              <w:t xml:space="preserve">Output – </w:t>
+            </w:r>
+            <w:proofErr w:type="spellStart"/>
+            <w:r>
+              <w:t>softmax</w:t>
+            </w:r>
+            <w:proofErr w:type="spellEnd"/>
+          </w:p>
+          <w:p>
+            <w:pPr>
+              <w:pStyle w:val="ListParagraph"/>
+              <w:numPr>
+                <w:ilvl w:val="0"/>
+                <w:numId w:val="1"/>
+              </w:numPr>
+            </w:pPr>
+            <w:r>
+              <w:t xml:space="preserve">Optimizer – </w:t>
+            </w:r>
+            <w:proofErr w:type="spellStart"/>
+            <w:r>
+              <w:t>Adadelta</w:t>
+            </w:r>
+            <w:proofErr w:type="spellEnd"/>
+          </w:p>
+          <w:p>
+            <w:pPr>
+              <w:pStyle w:val="ListParagraph"/>
+              <w:numPr>
+                <w:ilvl w:val="0"/>
+                <w:numId w:val="1"/>
+              </w:numPr>
+            </w:pPr>
+            <w:r>
+              <w:t>Learning rate – 0.001</w:t>
+            </w:r>
+          </w:p>
+          <w:p>
+            <w:pPr>
+              <w:pStyle w:val="ListParagraph"/>
+              <w:numPr>
+                <w:ilvl w:val="0"/>
+                <w:numId w:val="1"/>
+              </w:numPr>
+            </w:pPr>
+            <w:r>
+              <w:t>Rho – 0.95</w:t>
+            </w:r>
+          </w:p>
+          <w:p>
+            <w:pPr>
+              <w:pStyle w:val="ListParagraph"/>
+              <w:numPr>
+                <w:ilvl w:val="0"/>
+                <w:numId w:val="1"/>
+              </w:numPr>
+            </w:pPr>
+            <w:r>
+              <w:t>Epsilon – 1e-07</w:t>
+            </w:r>
+          </w:p>
+          <w:p>
+            <w:pPr>
+              <w:pStyle w:val="ListParagraph"/>
+              <w:numPr>
+                <w:ilvl w:val="0"/>
+                <w:numId w:val="1"/>
+              </w:numPr>
+            </w:pPr>
+            <w:r>
+              <w:t>Loss – Categorical Cross-entropy</w:t>
+            </w:r>
+          </w:p>
+          <w:p>
+            <w:pPr>
+              <w:pStyle w:val="ListParagraph"/>
+              <w:numPr>
+                <w:ilvl w:val="0"/>
+                <w:numId w:val="1"/>
+              </w:numPr>
+            </w:pPr>
+            <w:r>
+              <w:t>Epochs –4000</w:t>
             </w:r>
           </w:p>
         </w:tc>
@@ -1431,6 +1679,7 @@
           <w:bCs/>
           <w:noProof/>
         </w:rPr>
+        <w:lastRenderedPageBreak/>
         <w:drawing>
           <wp:inline distT="0" distB="0" distL="0" distR="0" wp14:anchorId="7B0B408C" wp14:editId="77C6720B">
             <wp:extent cx="2205990" cy="1580883"/>
@@ -1620,6 +1869,13 @@
         </w:rPr>
         <w:t>April 7, 2021</w:t>
       </w:r>
+      <w:r>
+        <w:rPr>
+          <w:b/>
+          <w:bCs/>
+        </w:rPr>
+        <w:t xml:space="preserve"> - A</w:t>
+      </w:r>
     </w:p>
     <w:p>
       <w:pPr>
@@ -1672,6 +1928,141 @@
               </a:graphicData>
             </a:graphic>
           </wp:inline>
+        </w:drawing>
+      </w:r>
+    </w:p>
+    <w:p>
+      <w:pPr>
+        <w:rPr>
+          <w:b/>
+          <w:bCs/>
+        </w:rPr>
+      </w:pPr>
+      <w:r>
+        <w:rPr>
+          <w:b/>
+          <w:bCs/>
+        </w:rPr>
+        <w:t>April 7, 2021 – B</w:t>
+      </w:r>
+    </w:p>
+    <w:p>
+      <w:pPr>
+        <w:rPr>
+          <w:b/>
+          <w:bCs/>
+        </w:rPr>
+      </w:pPr>
+      <w:r>
+        <w:rPr>
+          <w:b/>
+          <w:bCs/>
+        </w:rPr>
+        <w:drawing>
+          <wp:inline distT="0" distB="0" distL="0" distR="0" wp14:anchorId="3595414B" wp14:editId="3D8C4D5B">
+            <wp:extent cx="2366010" cy="1688624"/>
+            <wp:effectExtent l="19050" t="19050" r="15240" b="26035"/>
+            <wp:docPr id="9" name="Picture 9"/>
+            <wp:cNvGraphicFramePr>
+              <a:graphicFrameLocks xmlns:a="http://schemas.openxmlformats.org/drawingml/2006/main" noChangeAspect="1"/>
+            </wp:cNvGraphicFramePr>
+            <a:graphic xmlns:a="http://schemas.openxmlformats.org/drawingml/2006/main">
+              <a:graphicData uri="http://schemas.openxmlformats.org/drawingml/2006/picture">
+                <pic:pic xmlns:pic="http://schemas.openxmlformats.org/drawingml/2006/picture">
+                  <pic:nvPicPr>
+                    <pic:cNvPr id="1" name=""/>
+                    <pic:cNvPicPr/>
+                  </pic:nvPicPr>
+                  <pic:blipFill>
+                    <a:blip r:embed="rId14"/>
+                    <a:stretch>
+                      <a:fillRect/>
+                    </a:stretch>
+                  </pic:blipFill>
+                  <pic:spPr>
+                    <a:xfrm>
+                      <a:off x="0" y="0"/>
+                      <a:ext cx="2406084" cy="1717225"/>
+                    </a:xfrm>
+                    <a:prstGeom prst="rect">
+                      <a:avLst/>
+                    </a:prstGeom>
+                    <a:ln>
+                      <a:solidFill>
+                        <a:schemeClr val="tx1"/>
+                      </a:solidFill>
+                    </a:ln>
+                  </pic:spPr>
+                </pic:pic>
+              </a:graphicData>
+            </a:graphic>
+          </wp:inline>
+        </w:drawing>
+      </w:r>
+      <w:r>
+        <w:rPr>
+          <w:b/>
+          <w:bCs/>
+        </w:rPr>
+        <w:drawing>
+          <wp:anchor distT="0" distB="0" distL="114300" distR="114300" simplePos="0" relativeHeight="251661312" behindDoc="0" locked="0" layoutInCell="1" allowOverlap="1" wp14:anchorId="559773FE" wp14:editId="19BE7E26">
+            <wp:simplePos x="0" y="0"/>
+            <wp:positionH relativeFrom="margin">
+              <wp:align>left</wp:align>
+            </wp:positionH>
+            <wp:positionV relativeFrom="paragraph">
+              <wp:posOffset>21590</wp:posOffset>
+            </wp:positionV>
+            <wp:extent cx="2438400" cy="1673860"/>
+            <wp:effectExtent l="19050" t="19050" r="19050" b="21590"/>
+            <wp:wrapSquare wrapText="bothSides"/>
+            <wp:docPr id="8" name="Picture 8"/>
+            <wp:cNvGraphicFramePr>
+              <a:graphicFrameLocks xmlns:a="http://schemas.openxmlformats.org/drawingml/2006/main" noChangeAspect="1"/>
+            </wp:cNvGraphicFramePr>
+            <a:graphic xmlns:a="http://schemas.openxmlformats.org/drawingml/2006/main">
+              <a:graphicData uri="http://schemas.openxmlformats.org/drawingml/2006/picture">
+                <pic:pic xmlns:pic="http://schemas.openxmlformats.org/drawingml/2006/picture">
+                  <pic:nvPicPr>
+                    <pic:cNvPr id="1" name=""/>
+                    <pic:cNvPicPr/>
+                  </pic:nvPicPr>
+                  <pic:blipFill>
+                    <a:blip r:embed="rId15">
+                      <a:extLst>
+                        <a:ext uri="{28A0092B-C50C-407E-A947-70E740481C1C}">
+                          <a14:useLocalDpi xmlns:a14="http://schemas.microsoft.com/office/drawing/2010/main" val="0"/>
+                        </a:ext>
+                      </a:extLst>
+                    </a:blip>
+                    <a:stretch>
+                      <a:fillRect/>
+                    </a:stretch>
+                  </pic:blipFill>
+                  <pic:spPr>
+                    <a:xfrm>
+                      <a:off x="0" y="0"/>
+                      <a:ext cx="2438400" cy="1673860"/>
+                    </a:xfrm>
+                    <a:prstGeom prst="rect">
+                      <a:avLst/>
+                    </a:prstGeom>
+                    <a:ln>
+                      <a:solidFill>
+                        <a:schemeClr val="tx1"/>
+                      </a:solidFill>
+                    </a:ln>
+                  </pic:spPr>
+                </pic:pic>
+              </a:graphicData>
+            </a:graphic>
+            <wp14:sizeRelH relativeFrom="margin">
+              <wp14:pctWidth>0</wp14:pctWidth>
+            </wp14:sizeRelH>
+            <wp14:sizeRelV relativeFrom="margin">
+              <wp14:pctHeight>0</wp14:pctHeight>
+            </wp14:sizeRelV>
+          </wp:anchor>
         </w:drawing>
       </w:r>
     </w:p>

</xml_diff>